<commit_message>
Update DataPredict For Game Developers.docx
</commit_message>
<xml_diff>
--- a/docs/DataPredict For Game Developers.docx
+++ b/docs/DataPredict For Game Developers.docx
@@ -214,12 +214,6 @@
         </w:rPr>
         <w:t>Important General Machine Learning Properties For Games</w:t>
       </w:r>
-      <w:r>
-        <w:rPr>
-          <w:lang w:val="en-US"/>
-        </w:rPr>
-        <w:t xml:space="preserve"> (In Order Of Importance)</w:t>
-      </w:r>
     </w:p>
     <w:p>
       <w:pPr>
@@ -701,6 +695,12 @@
         </w:rPr>
         <w:t>Best Models</w:t>
       </w:r>
+      <w:r>
+        <w:rPr>
+          <w:lang w:val="en-US"/>
+        </w:rPr>
+        <w:t xml:space="preserve"> In My Opinion</w:t>
+      </w:r>
     </w:p>
     <w:p>
       <w:pPr>
@@ -767,8 +767,27 @@
         <w:rPr>
           <w:lang w:val="en-US"/>
         </w:rPr>
-        <w:t>Law And Ethics For In-Game General Machine Learning</w:t>
-      </w:r>
+        <w:t>Utilitarian</w:t>
+      </w:r>
+      <w:r>
+        <w:rPr>
+          <w:lang w:val="en-US"/>
+        </w:rPr>
+        <w:t xml:space="preserve"> </w:t>
+      </w:r>
+      <w:r>
+        <w:rPr>
+          <w:lang w:val="en-US"/>
+        </w:rPr>
+        <w:t>Ethics For In-Game General Machine Learning</w:t>
+      </w:r>
+    </w:p>
+    <w:p>
+      <w:pPr>
+        <w:rPr>
+          <w:lang w:val="en-US"/>
+        </w:rPr>
+      </w:pPr>
       <w:r>
         <w:rPr>
           <w:lang w:val="en-US"/>
@@ -779,11 +798,15 @@
     <w:p>
       <w:pPr>
         <w:rPr>
-          <w:lang w:val="en-US"/>
-        </w:rPr>
-      </w:pPr>
-      <w:r>
-        <w:rPr>
+          <w:b/>
+          <w:bCs/>
+          <w:lang w:val="en-US"/>
+        </w:rPr>
+      </w:pPr>
+      <w:r>
+        <w:rPr>
+          <w:b/>
+          <w:bCs/>
           <w:lang w:val="en-US"/>
         </w:rPr>
         <w:lastRenderedPageBreak/>
@@ -1194,11 +1217,15 @@
     <w:p>
       <w:pPr>
         <w:rPr>
-          <w:lang w:val="en-US"/>
-        </w:rPr>
-      </w:pPr>
-      <w:r>
-        <w:rPr>
+          <w:b/>
+          <w:bCs/>
+          <w:lang w:val="en-US"/>
+        </w:rPr>
+      </w:pPr>
+      <w:r>
+        <w:rPr>
+          <w:b/>
+          <w:bCs/>
           <w:lang w:val="en-US"/>
         </w:rPr>
         <w:lastRenderedPageBreak/>
@@ -1221,7 +1248,19 @@
         <w:rPr>
           <w:lang w:val="en-US"/>
         </w:rPr>
-        <w:t>on how you can actually capture the “essence” of game design into the general machine learning.</w:t>
+        <w:t xml:space="preserve">on how you can </w:t>
+      </w:r>
+      <w:r>
+        <w:rPr>
+          <w:lang w:val="en-US"/>
+        </w:rPr>
+        <w:t>capture</w:t>
+      </w:r>
+      <w:r>
+        <w:rPr>
+          <w:lang w:val="en-US"/>
+        </w:rPr>
+        <w:t xml:space="preserve"> the “essence” of game design into the general machine learning.</w:t>
       </w:r>
       <w:r>
         <w:rPr>
@@ -1348,19 +1387,7 @@
         <w:rPr>
           <w:lang w:val="en-US"/>
         </w:rPr>
-        <w:t xml:space="preserve">Fortunately for </w:t>
-      </w:r>
-      <w:r>
-        <w:rPr>
-          <w:lang w:val="en-US"/>
-        </w:rPr>
-        <w:t>you,</w:t>
-      </w:r>
-      <w:r>
-        <w:rPr>
-          <w:lang w:val="en-US"/>
-        </w:rPr>
-        <w:t xml:space="preserve"> my dear reader, </w:t>
+        <w:t xml:space="preserve">Fortunately, </w:t>
       </w:r>
       <w:r>
         <w:rPr>
@@ -1512,6 +1539,24 @@
         </w:rPr>
         <w:t xml:space="preserve"> quite a lot for game developers.</w:t>
       </w:r>
+      <w:r>
+        <w:rPr>
+          <w:lang w:val="en-US"/>
+        </w:rPr>
+        <w:t xml:space="preserve"> While I have strong general machine learning backgrounds, </w:t>
+      </w:r>
+      <w:r>
+        <w:rPr>
+          <w:lang w:val="en-US"/>
+        </w:rPr>
+        <w:t xml:space="preserve">I’d rather be pragmatic and be realistic towards the realities of </w:t>
+      </w:r>
+      <w:r>
+        <w:rPr>
+          <w:lang w:val="en-US"/>
+        </w:rPr>
+        <w:t>running general machine learning in games.</w:t>
+      </w:r>
     </w:p>
     <w:p>
       <w:pPr>
@@ -1823,6 +1868,1496 @@
         </w:rPr>
         <w:t>This brings up the next point: data generated by the players themselves.</w:t>
       </w:r>
+      <w:r>
+        <w:rPr>
+          <w:lang w:val="en-US"/>
+        </w:rPr>
+        <w:t xml:space="preserve"> Every </w:t>
+      </w:r>
+      <w:r>
+        <w:rPr>
+          <w:lang w:val="en-US"/>
+        </w:rPr>
+        <w:t>interaction</w:t>
+      </w:r>
+      <w:r>
+        <w:rPr>
+          <w:lang w:val="en-US"/>
+        </w:rPr>
+        <w:t xml:space="preserve"> and non-interaction </w:t>
+      </w:r>
+      <w:r>
+        <w:rPr>
+          <w:lang w:val="en-US"/>
+        </w:rPr>
+        <w:t xml:space="preserve">of the games’ environments by the players </w:t>
+      </w:r>
+      <w:r>
+        <w:rPr>
+          <w:lang w:val="en-US"/>
+        </w:rPr>
+        <w:t>are already free data.</w:t>
+      </w:r>
+      <w:r>
+        <w:rPr>
+          <w:lang w:val="en-US"/>
+        </w:rPr>
+        <w:t xml:space="preserve"> These are often exploited by </w:t>
+      </w:r>
+      <w:r>
+        <w:rPr>
+          <w:lang w:val="en-US"/>
+        </w:rPr>
+        <w:t>game</w:t>
+      </w:r>
+      <w:r>
+        <w:rPr>
+          <w:lang w:val="en-US"/>
+        </w:rPr>
+        <w:t xml:space="preserve"> analytics to display </w:t>
+      </w:r>
+      <w:r>
+        <w:rPr>
+          <w:lang w:val="en-US"/>
+        </w:rPr>
+        <w:t>certain outcomes like when they would churn, how likely they interact with certain environments and so on.</w:t>
+      </w:r>
+      <w:r>
+        <w:rPr>
+          <w:lang w:val="en-US"/>
+        </w:rPr>
+        <w:t xml:space="preserve"> However, it is unknown why live games rarely use these data to feed into the general machine learning</w:t>
+      </w:r>
+      <w:r>
+        <w:rPr>
+          <w:lang w:val="en-US"/>
+        </w:rPr>
+        <w:t xml:space="preserve"> so that the games can adapt to players.</w:t>
+      </w:r>
+    </w:p>
+    <w:p>
+      <w:pPr>
+        <w:rPr>
+          <w:lang w:val="en-US"/>
+        </w:rPr>
+      </w:pPr>
+      <w:r>
+        <w:rPr>
+          <w:lang w:val="en-US"/>
+        </w:rPr>
+        <w:br w:type="page"/>
+      </w:r>
+    </w:p>
+    <w:p>
+      <w:pPr>
+        <w:rPr>
+          <w:lang w:val="en-US"/>
+        </w:rPr>
+      </w:pPr>
+      <w:r>
+        <w:rPr>
+          <w:b/>
+          <w:bCs/>
+          <w:lang w:val="en-US"/>
+        </w:rPr>
+        <w:lastRenderedPageBreak/>
+        <w:t>Important General Machine Learning Properties For Games</w:t>
+      </w:r>
+    </w:p>
+    <w:p>
+      <w:pPr>
+        <w:rPr>
+          <w:lang w:val="en-US"/>
+        </w:rPr>
+      </w:pPr>
+      <w:r>
+        <w:rPr>
+          <w:lang w:val="en-US"/>
+        </w:rPr>
+        <w:t xml:space="preserve">Most production systems and research </w:t>
+      </w:r>
+      <w:r>
+        <w:rPr>
+          <w:lang w:val="en-US"/>
+        </w:rPr>
+        <w:t xml:space="preserve">literature often prioritize </w:t>
+      </w:r>
+      <w:r>
+        <w:rPr>
+          <w:lang w:val="en-US"/>
+        </w:rPr>
+        <w:t xml:space="preserve">models’ </w:t>
+      </w:r>
+      <w:r>
+        <w:rPr>
+          <w:lang w:val="en-US"/>
+        </w:rPr>
+        <w:t>accuracy</w:t>
+      </w:r>
+      <w:r>
+        <w:rPr>
+          <w:lang w:val="en-US"/>
+        </w:rPr>
+        <w:t>, precisions</w:t>
+      </w:r>
+      <w:r>
+        <w:rPr>
+          <w:lang w:val="en-US"/>
+        </w:rPr>
+        <w:t xml:space="preserve"> and</w:t>
+      </w:r>
+      <w:r>
+        <w:rPr>
+          <w:lang w:val="en-US"/>
+        </w:rPr>
+        <w:t xml:space="preserve"> </w:t>
+      </w:r>
+      <w:r>
+        <w:rPr>
+          <w:lang w:val="en-US"/>
+        </w:rPr>
+        <w:t xml:space="preserve">how much of the models are </w:t>
+      </w:r>
+      <w:r>
+        <w:rPr>
+          <w:lang w:val="en-US"/>
+        </w:rPr>
+        <w:t>“state-of-the-art”</w:t>
+      </w:r>
+      <w:r>
+        <w:rPr>
+          <w:lang w:val="en-US"/>
+        </w:rPr>
+        <w:t xml:space="preserve">. Unfortunately, these metrics </w:t>
+      </w:r>
+      <w:r>
+        <w:rPr>
+          <w:lang w:val="en-US"/>
+        </w:rPr>
+        <w:t>do not reflect the reality of ever-changing environments.</w:t>
+      </w:r>
+      <w:r>
+        <w:rPr>
+          <w:lang w:val="en-US"/>
+        </w:rPr>
+        <w:t xml:space="preserve"> Accuracy </w:t>
+      </w:r>
+      <w:r>
+        <w:rPr>
+          <w:lang w:val="en-US"/>
+        </w:rPr>
+        <w:t>and precision are</w:t>
+      </w:r>
+      <w:r>
+        <w:rPr>
+          <w:lang w:val="en-US"/>
+        </w:rPr>
+        <w:t xml:space="preserve"> great if you want to make </w:t>
+      </w:r>
+      <w:r>
+        <w:rPr>
+          <w:lang w:val="en-US"/>
+        </w:rPr>
+        <w:t xml:space="preserve">models to </w:t>
+      </w:r>
+      <w:r>
+        <w:rPr>
+          <w:lang w:val="en-US"/>
+        </w:rPr>
+        <w:t>make</w:t>
+      </w:r>
+      <w:r>
+        <w:rPr>
+          <w:lang w:val="en-US"/>
+        </w:rPr>
+        <w:t xml:space="preserve"> very good decision making</w:t>
+      </w:r>
+      <w:r>
+        <w:rPr>
+          <w:lang w:val="en-US"/>
+        </w:rPr>
+        <w:t xml:space="preserve">, but very often </w:t>
+      </w:r>
+      <w:r>
+        <w:rPr>
+          <w:lang w:val="en-US"/>
+        </w:rPr>
+        <w:t xml:space="preserve">data </w:t>
+      </w:r>
+      <w:r>
+        <w:rPr>
+          <w:lang w:val="en-US"/>
+        </w:rPr>
+        <w:t>tends</w:t>
+      </w:r>
+      <w:r>
+        <w:rPr>
+          <w:lang w:val="en-US"/>
+        </w:rPr>
+        <w:t xml:space="preserve"> to change in its </w:t>
+      </w:r>
+      <w:r>
+        <w:rPr>
+          <w:lang w:val="en-US"/>
+        </w:rPr>
+        <w:t>behaviors</w:t>
+      </w:r>
+      <w:r>
+        <w:rPr>
+          <w:lang w:val="en-US"/>
+        </w:rPr>
+        <w:t xml:space="preserve"> and properties.</w:t>
+      </w:r>
+      <w:r>
+        <w:rPr>
+          <w:lang w:val="en-US"/>
+        </w:rPr>
+        <w:t xml:space="preserve"> Accuracy</w:t>
+      </w:r>
+      <w:r>
+        <w:rPr>
+          <w:lang w:val="en-US"/>
+        </w:rPr>
+        <w:t xml:space="preserve"> and precision</w:t>
+      </w:r>
+      <w:r>
+        <w:rPr>
+          <w:lang w:val="en-US"/>
+        </w:rPr>
+        <w:t xml:space="preserve"> would be a useless metric when you </w:t>
+      </w:r>
+      <w:r>
+        <w:rPr>
+          <w:lang w:val="en-US"/>
+        </w:rPr>
+        <w:t>train</w:t>
+      </w:r>
+      <w:r>
+        <w:rPr>
+          <w:lang w:val="en-US"/>
+        </w:rPr>
+        <w:t xml:space="preserve"> </w:t>
+      </w:r>
+      <w:r>
+        <w:rPr>
+          <w:lang w:val="en-US"/>
+        </w:rPr>
+        <w:t>a</w:t>
+      </w:r>
+      <w:r>
+        <w:rPr>
+          <w:lang w:val="en-US"/>
+        </w:rPr>
+        <w:t xml:space="preserve"> model at one point in time </w:t>
+      </w:r>
+      <w:r>
+        <w:rPr>
+          <w:lang w:val="en-US"/>
+        </w:rPr>
+        <w:t>to predict</w:t>
+      </w:r>
+      <w:r>
+        <w:rPr>
+          <w:lang w:val="en-US"/>
+        </w:rPr>
+        <w:t xml:space="preserve"> future </w:t>
+      </w:r>
+      <w:r>
+        <w:rPr>
+          <w:lang w:val="en-US"/>
+        </w:rPr>
+        <w:t xml:space="preserve">unseen </w:t>
+      </w:r>
+      <w:r>
+        <w:rPr>
+          <w:lang w:val="en-US"/>
+        </w:rPr>
+        <w:t>cases.</w:t>
+      </w:r>
+      <w:r>
+        <w:rPr>
+          <w:lang w:val="en-US"/>
+        </w:rPr>
+        <w:t xml:space="preserve"> Meanwhile, the “state-of-the-art” models tend to be </w:t>
+      </w:r>
+      <w:r>
+        <w:rPr>
+          <w:lang w:val="en-US"/>
+        </w:rPr>
+        <w:t xml:space="preserve">hype-based more than anything else, and </w:t>
+      </w:r>
+      <w:r>
+        <w:rPr>
+          <w:lang w:val="en-US"/>
+        </w:rPr>
+        <w:t>it makes this metric</w:t>
+      </w:r>
+      <w:r>
+        <w:rPr>
+          <w:lang w:val="en-US"/>
+        </w:rPr>
+        <w:t xml:space="preserve"> almost irrelevant to game-related use cases.</w:t>
+      </w:r>
+    </w:p>
+    <w:p>
+      <w:pPr>
+        <w:rPr>
+          <w:lang w:val="en-US"/>
+        </w:rPr>
+      </w:pPr>
+      <w:r>
+        <w:rPr>
+          <w:lang w:val="en-US"/>
+        </w:rPr>
+        <w:t>In game development (or in any live production systems)</w:t>
+      </w:r>
+      <w:r>
+        <w:rPr>
+          <w:lang w:val="en-US"/>
+        </w:rPr>
+        <w:t>, it is preferable to focus on these three key metrics, starting from the highest priority: sample efficiency, online training and computational efficiency.</w:t>
+      </w:r>
+      <w:r>
+        <w:rPr>
+          <w:lang w:val="en-US"/>
+        </w:rPr>
+        <w:t xml:space="preserve"> The next few paragraphs would dive deeper into these individual metrics and </w:t>
+      </w:r>
+      <w:r>
+        <w:rPr>
+          <w:lang w:val="en-US"/>
+        </w:rPr>
+        <w:t xml:space="preserve">how these translate into the </w:t>
+      </w:r>
+      <w:r>
+        <w:rPr>
+          <w:lang w:val="en-US"/>
+        </w:rPr>
+        <w:t>real-world</w:t>
+      </w:r>
+      <w:r>
+        <w:rPr>
+          <w:lang w:val="en-US"/>
+        </w:rPr>
+        <w:t xml:space="preserve"> performance.</w:t>
+      </w:r>
+    </w:p>
+    <w:p>
+      <w:pPr>
+        <w:rPr>
+          <w:lang w:val="en-US"/>
+        </w:rPr>
+      </w:pPr>
+      <w:r>
+        <w:rPr>
+          <w:b/>
+          <w:bCs/>
+          <w:lang w:val="en-US"/>
+        </w:rPr>
+        <w:t>Sample Efficiency</w:t>
+      </w:r>
+      <w:r>
+        <w:rPr>
+          <w:lang w:val="en-US"/>
+        </w:rPr>
+        <w:t>:</w:t>
+      </w:r>
+      <w:r>
+        <w:rPr>
+          <w:lang w:val="en-US"/>
+        </w:rPr>
+        <w:t xml:space="preserve"> It is defined as how much </w:t>
+      </w:r>
+      <w:r>
+        <w:rPr>
+          <w:lang w:val="en-US"/>
+        </w:rPr>
+        <w:t xml:space="preserve">data </w:t>
+      </w:r>
+      <w:r>
+        <w:rPr>
+          <w:lang w:val="en-US"/>
+        </w:rPr>
+        <w:t>a model needs to learn patterns inside that dataset.</w:t>
+      </w:r>
+      <w:r>
+        <w:rPr>
+          <w:lang w:val="en-US"/>
+        </w:rPr>
+        <w:t xml:space="preserve"> In here, </w:t>
+      </w:r>
+      <w:r>
+        <w:rPr>
+          <w:lang w:val="en-US"/>
+        </w:rPr>
+        <w:t xml:space="preserve">the more sample efficient that a model is, the more likely </w:t>
+      </w:r>
+      <w:r>
+        <w:rPr>
+          <w:lang w:val="en-US"/>
+        </w:rPr>
+        <w:t>it could</w:t>
+      </w:r>
+      <w:r>
+        <w:rPr>
+          <w:lang w:val="en-US"/>
+        </w:rPr>
+        <w:t xml:space="preserve"> achieve higher accuracy and precision provided that any other factors </w:t>
+      </w:r>
+      <w:r>
+        <w:rPr>
+          <w:lang w:val="en-US"/>
+        </w:rPr>
+        <w:t>remain</w:t>
+      </w:r>
+      <w:r>
+        <w:rPr>
+          <w:lang w:val="en-US"/>
+        </w:rPr>
+        <w:t xml:space="preserve"> the same.</w:t>
+      </w:r>
+      <w:r>
+        <w:rPr>
+          <w:lang w:val="en-US"/>
+        </w:rPr>
+        <w:t xml:space="preserve"> The nifty part about sample efficiency is that it can act as a proxy </w:t>
+      </w:r>
+      <w:r>
+        <w:rPr>
+          <w:lang w:val="en-US"/>
+        </w:rPr>
+        <w:t>for online learning</w:t>
+      </w:r>
+      <w:r>
+        <w:rPr>
+          <w:lang w:val="en-US"/>
+        </w:rPr>
+        <w:t xml:space="preserve">, since </w:t>
+      </w:r>
+      <w:r>
+        <w:rPr>
+          <w:lang w:val="en-US"/>
+        </w:rPr>
+        <w:t xml:space="preserve">some models </w:t>
+      </w:r>
+      <w:r>
+        <w:rPr>
+          <w:lang w:val="en-US"/>
+        </w:rPr>
+        <w:t>take advantage</w:t>
+      </w:r>
+      <w:r>
+        <w:rPr>
+          <w:lang w:val="en-US"/>
+        </w:rPr>
+        <w:t xml:space="preserve"> of previous batch training </w:t>
+      </w:r>
+      <w:r>
+        <w:rPr>
+          <w:lang w:val="en-US"/>
+        </w:rPr>
+        <w:t>from limited data.</w:t>
+      </w:r>
+    </w:p>
+    <w:p>
+      <w:pPr>
+        <w:rPr>
+          <w:lang w:val="en-US"/>
+        </w:rPr>
+      </w:pPr>
+      <w:r>
+        <w:rPr>
+          <w:b/>
+          <w:bCs/>
+          <w:lang w:val="en-US"/>
+        </w:rPr>
+        <w:t>Online Learning</w:t>
+      </w:r>
+      <w:r>
+        <w:rPr>
+          <w:lang w:val="en-US"/>
+        </w:rPr>
+        <w:t xml:space="preserve">: It is defined as the </w:t>
+      </w:r>
+      <w:r>
+        <w:rPr>
+          <w:lang w:val="en-US"/>
+        </w:rPr>
+        <w:t xml:space="preserve">model’s ability to train based on a </w:t>
+      </w:r>
+      <w:r>
+        <w:rPr>
+          <w:lang w:val="en-US"/>
+        </w:rPr>
+        <w:t>partial</w:t>
+      </w:r>
+      <w:r>
+        <w:rPr>
+          <w:lang w:val="en-US"/>
+        </w:rPr>
+        <w:t xml:space="preserve"> </w:t>
+      </w:r>
+      <w:r>
+        <w:rPr>
+          <w:lang w:val="en-US"/>
+        </w:rPr>
+        <w:t xml:space="preserve">dataset and continuously training it </w:t>
+      </w:r>
+      <w:r>
+        <w:rPr>
+          <w:lang w:val="en-US"/>
+        </w:rPr>
+        <w:t xml:space="preserve">as it receives more </w:t>
+      </w:r>
+      <w:r>
+        <w:rPr>
+          <w:lang w:val="en-US"/>
+        </w:rPr>
+        <w:t>parts of the dataset.</w:t>
+      </w:r>
+      <w:r>
+        <w:rPr>
+          <w:lang w:val="en-US"/>
+        </w:rPr>
+        <w:t xml:space="preserve"> Generally, most models would discard the previously received data </w:t>
+      </w:r>
+      <w:r>
+        <w:rPr>
+          <w:lang w:val="en-US"/>
+        </w:rPr>
+        <w:t>as it would have been stored in the models’ “weights”.</w:t>
+      </w:r>
+      <w:r>
+        <w:rPr>
+          <w:lang w:val="en-US"/>
+        </w:rPr>
+        <w:t xml:space="preserve"> The models would then use the newer dat</w:t>
+      </w:r>
+      <w:r>
+        <w:rPr>
+          <w:lang w:val="en-US"/>
+        </w:rPr>
+        <w:t xml:space="preserve">a to update these “weights”, ensuring that the model is </w:t>
+      </w:r>
+      <w:r>
+        <w:rPr>
+          <w:lang w:val="en-US"/>
+        </w:rPr>
+        <w:t>up to date</w:t>
+      </w:r>
+      <w:r>
+        <w:rPr>
+          <w:lang w:val="en-US"/>
+        </w:rPr>
+        <w:t>.</w:t>
+      </w:r>
+      <w:r>
+        <w:rPr>
+          <w:lang w:val="en-US"/>
+        </w:rPr>
+        <w:t xml:space="preserve"> Online learning can also act as a proxy for computational efficiency, as it would allow </w:t>
+      </w:r>
+      <w:r>
+        <w:rPr>
+          <w:lang w:val="en-US"/>
+        </w:rPr>
+        <w:t>the models to learn from</w:t>
+      </w:r>
+      <w:r>
+        <w:rPr>
+          <w:lang w:val="en-US"/>
+        </w:rPr>
+        <w:t xml:space="preserve"> a</w:t>
+      </w:r>
+      <w:r>
+        <w:rPr>
+          <w:lang w:val="en-US"/>
+        </w:rPr>
+        <w:t xml:space="preserve"> subset of </w:t>
+      </w:r>
+      <w:r>
+        <w:rPr>
+          <w:lang w:val="en-US"/>
+        </w:rPr>
+        <w:t xml:space="preserve">a </w:t>
+      </w:r>
+      <w:r>
+        <w:rPr>
+          <w:lang w:val="en-US"/>
+        </w:rPr>
+        <w:t>dataset without needing huge computational resources that comes from offline / batch training.</w:t>
+      </w:r>
+    </w:p>
+    <w:p>
+      <w:pPr>
+        <w:rPr>
+          <w:lang w:val="en-US"/>
+        </w:rPr>
+      </w:pPr>
+      <w:r>
+        <w:rPr>
+          <w:b/>
+          <w:bCs/>
+          <w:lang w:val="en-US"/>
+        </w:rPr>
+        <w:t>Computational Efficiency</w:t>
+      </w:r>
+      <w:r>
+        <w:rPr>
+          <w:lang w:val="en-US"/>
+        </w:rPr>
+        <w:t>:</w:t>
+      </w:r>
+      <w:r>
+        <w:rPr>
+          <w:lang w:val="en-US"/>
+        </w:rPr>
+        <w:t xml:space="preserve"> It is defined </w:t>
+      </w:r>
+      <w:r>
+        <w:rPr>
+          <w:lang w:val="en-US"/>
+        </w:rPr>
+        <w:t>as</w:t>
+      </w:r>
+      <w:r>
+        <w:rPr>
+          <w:lang w:val="en-US"/>
+        </w:rPr>
+        <w:t xml:space="preserve"> how much </w:t>
+      </w:r>
+      <w:r>
+        <w:rPr>
+          <w:lang w:val="en-US"/>
+        </w:rPr>
+        <w:t xml:space="preserve">of the </w:t>
+      </w:r>
+      <w:r>
+        <w:rPr>
+          <w:lang w:val="en-US"/>
+        </w:rPr>
+        <w:t xml:space="preserve">computational resources </w:t>
+      </w:r>
+      <w:r>
+        <w:rPr>
+          <w:lang w:val="en-US"/>
+        </w:rPr>
+        <w:t>are needed to train a model to determine the patterns in the data.</w:t>
+      </w:r>
+      <w:r>
+        <w:rPr>
+          <w:lang w:val="en-US"/>
+        </w:rPr>
+        <w:t xml:space="preserve"> </w:t>
+      </w:r>
+      <w:r>
+        <w:rPr>
+          <w:lang w:val="en-US"/>
+        </w:rPr>
+        <w:t>Obviously,</w:t>
+      </w:r>
+      <w:r>
+        <w:rPr>
+          <w:lang w:val="en-US"/>
+        </w:rPr>
+        <w:t xml:space="preserve"> we want to keep this high as possible since </w:t>
+      </w:r>
+      <w:r>
+        <w:rPr>
+          <w:lang w:val="en-US"/>
+        </w:rPr>
+        <w:t xml:space="preserve">long training times would lead to degradation of games’ experience </w:t>
+      </w:r>
+      <w:r>
+        <w:rPr>
+          <w:lang w:val="en-US"/>
+        </w:rPr>
+        <w:t>by</w:t>
+      </w:r>
+      <w:r>
+        <w:rPr>
+          <w:lang w:val="en-US"/>
+        </w:rPr>
+        <w:t xml:space="preserve"> hogging resources needed for generating physics </w:t>
+      </w:r>
+      <w:r>
+        <w:rPr>
+          <w:lang w:val="en-US"/>
+        </w:rPr>
+        <w:t>and graphics.</w:t>
+      </w:r>
+      <w:r>
+        <w:rPr>
+          <w:lang w:val="en-US"/>
+        </w:rPr>
+        <w:t xml:space="preserve"> </w:t>
+      </w:r>
+      <w:r>
+        <w:rPr>
+          <w:lang w:val="en-US"/>
+        </w:rPr>
+        <w:t>Computational</w:t>
+      </w:r>
+      <w:r>
+        <w:rPr>
+          <w:lang w:val="en-US"/>
+        </w:rPr>
+        <w:t xml:space="preserve"> efficiency can be determined by looking at the models’ </w:t>
+      </w:r>
+      <w:r>
+        <w:rPr>
+          <w:lang w:val="en-US"/>
+        </w:rPr>
+        <w:t>big-O notation</w:t>
+      </w:r>
+      <w:r>
+        <w:rPr>
+          <w:lang w:val="en-US"/>
+        </w:rPr>
+        <w:t>,</w:t>
+      </w:r>
+      <w:r>
+        <w:rPr>
+          <w:lang w:val="en-US"/>
+        </w:rPr>
+        <w:t xml:space="preserve"> </w:t>
+      </w:r>
+      <w:r>
+        <w:rPr>
+          <w:lang w:val="en-US"/>
+        </w:rPr>
+        <w:t>where</w:t>
+      </w:r>
+      <w:r>
+        <w:rPr>
+          <w:lang w:val="en-US"/>
+        </w:rPr>
+        <w:t xml:space="preserve"> </w:t>
+      </w:r>
+      <w:r>
+        <w:rPr>
+          <w:lang w:val="en-US"/>
+        </w:rPr>
+        <w:t>a lot of computer science students should recognize.</w:t>
+      </w:r>
+      <w:r>
+        <w:rPr>
+          <w:lang w:val="en-US"/>
+        </w:rPr>
+        <w:t xml:space="preserve"> The reason why this is placed as the last priority </w:t>
+      </w:r>
+      <w:r>
+        <w:rPr>
+          <w:lang w:val="en-US"/>
+        </w:rPr>
+        <w:t xml:space="preserve">is </w:t>
+      </w:r>
+      <w:r>
+        <w:rPr>
+          <w:lang w:val="en-US"/>
+        </w:rPr>
+        <w:t>because</w:t>
+      </w:r>
+      <w:r>
+        <w:rPr>
+          <w:lang w:val="en-US"/>
+        </w:rPr>
+        <w:t xml:space="preserve"> sample efficiency would do the most of heavy lifting.</w:t>
+      </w:r>
+      <w:r>
+        <w:rPr>
+          <w:lang w:val="en-US"/>
+        </w:rPr>
+        <w:t xml:space="preserve"> </w:t>
+      </w:r>
+      <w:r>
+        <w:rPr>
+          <w:lang w:val="en-US"/>
+        </w:rPr>
+        <w:t>A model would be forgiven for having</w:t>
+      </w:r>
+      <w:r>
+        <w:rPr>
+          <w:lang w:val="en-US"/>
+        </w:rPr>
+        <w:t xml:space="preserve"> low computational efficiency, but high sample efficiency</w:t>
+      </w:r>
+      <w:r>
+        <w:rPr>
+          <w:lang w:val="en-US"/>
+        </w:rPr>
+        <w:t xml:space="preserve"> as t</w:t>
+      </w:r>
+      <w:r>
+        <w:rPr>
+          <w:lang w:val="en-US"/>
+        </w:rPr>
+        <w:t xml:space="preserve">he benefit of the latter would tend to overpower </w:t>
+      </w:r>
+      <w:r>
+        <w:rPr>
+          <w:lang w:val="en-US"/>
+        </w:rPr>
+        <w:t>the costs of the former.</w:t>
+      </w:r>
+      <w:r>
+        <w:rPr>
+          <w:lang w:val="en-US"/>
+        </w:rPr>
+        <w:t xml:space="preserve"> Nobody would argue that </w:t>
+      </w:r>
+      <w:r>
+        <w:rPr>
+          <w:lang w:val="en-US"/>
+        </w:rPr>
+        <w:t>it is worse to have</w:t>
+      </w:r>
+      <w:r>
+        <w:rPr>
+          <w:lang w:val="en-US"/>
+        </w:rPr>
+        <w:t xml:space="preserve"> slightly</w:t>
+      </w:r>
+      <w:r>
+        <w:rPr>
+          <w:lang w:val="en-US"/>
+        </w:rPr>
+        <w:t xml:space="preserve"> longer calculation time per </w:t>
+      </w:r>
+      <w:r>
+        <w:rPr>
+          <w:lang w:val="en-US"/>
+        </w:rPr>
+        <w:lastRenderedPageBreak/>
+        <w:t xml:space="preserve">iteration </w:t>
+      </w:r>
+      <w:r>
+        <w:rPr>
+          <w:lang w:val="en-US"/>
+        </w:rPr>
+        <w:t>to reduce the</w:t>
+      </w:r>
+      <w:r>
+        <w:rPr>
+          <w:lang w:val="en-US"/>
+        </w:rPr>
+        <w:t xml:space="preserve"> significant</w:t>
+      </w:r>
+      <w:r>
+        <w:rPr>
+          <w:lang w:val="en-US"/>
+        </w:rPr>
+        <w:t xml:space="preserve"> amount the number of iterations needed </w:t>
+      </w:r>
+      <w:r>
+        <w:rPr>
+          <w:lang w:val="en-US"/>
+        </w:rPr>
+        <w:t>for a model to learn patterns from data.</w:t>
+      </w:r>
+    </w:p>
+    <w:p>
+      <w:pPr>
+        <w:rPr>
+          <w:lang w:val="en-US"/>
+        </w:rPr>
+      </w:pPr>
+      <w:r>
+        <w:rPr>
+          <w:lang w:val="en-US"/>
+        </w:rPr>
+        <w:t>Lastly, I would like to argue certain dilemma that I faced while writing this book. In models, we have the concept of “iterations”</w:t>
+      </w:r>
+      <w:r>
+        <w:rPr>
+          <w:lang w:val="en-US"/>
+        </w:rPr>
+        <w:t>. It basically means how many time</w:t>
+      </w:r>
+      <w:r>
+        <w:rPr>
+          <w:lang w:val="en-US"/>
+        </w:rPr>
+        <w:t>s</w:t>
+      </w:r>
+      <w:r>
+        <w:rPr>
+          <w:lang w:val="en-US"/>
+        </w:rPr>
+        <w:t xml:space="preserve"> that the models should look at the </w:t>
+      </w:r>
+      <w:r>
+        <w:rPr>
+          <w:lang w:val="en-US"/>
+        </w:rPr>
+        <w:t>data it has received to determine the patterns in the data.</w:t>
+      </w:r>
+      <w:r>
+        <w:rPr>
+          <w:lang w:val="en-US"/>
+        </w:rPr>
+        <w:t xml:space="preserve"> One could say </w:t>
+      </w:r>
+      <w:r>
+        <w:rPr>
+          <w:lang w:val="en-US"/>
+        </w:rPr>
+        <w:t xml:space="preserve">this falls under computational efficiency as </w:t>
+      </w:r>
+      <w:r>
+        <w:rPr>
+          <w:lang w:val="en-US"/>
+        </w:rPr>
+        <w:t>more iterations generally means more computational resources</w:t>
+      </w:r>
+      <w:r>
+        <w:rPr>
+          <w:lang w:val="en-US"/>
+        </w:rPr>
+        <w:t xml:space="preserve"> needed to learn patterns from the dataset.</w:t>
+      </w:r>
+      <w:r>
+        <w:rPr>
+          <w:lang w:val="en-US"/>
+        </w:rPr>
+        <w:t xml:space="preserve"> Under my view, however, I would argue that it would fall under sample efficiency</w:t>
+      </w:r>
+      <w:r>
+        <w:rPr>
+          <w:lang w:val="en-US"/>
+        </w:rPr>
+        <w:t>.</w:t>
+      </w:r>
+      <w:r>
+        <w:rPr>
+          <w:lang w:val="en-US"/>
+        </w:rPr>
+        <w:t xml:space="preserve"> This is because </w:t>
+      </w:r>
+      <w:r>
+        <w:rPr>
+          <w:lang w:val="en-US"/>
+        </w:rPr>
+        <w:t>data</w:t>
+      </w:r>
+      <w:r>
+        <w:rPr>
+          <w:lang w:val="en-US"/>
+        </w:rPr>
+        <w:t xml:space="preserve"> needs to be viewed multiple times </w:t>
+      </w:r>
+      <w:r>
+        <w:rPr>
+          <w:lang w:val="en-US"/>
+        </w:rPr>
+        <w:t>to learn patterns</w:t>
+      </w:r>
+      <w:r>
+        <w:rPr>
+          <w:lang w:val="en-US"/>
+        </w:rPr>
+        <w:t>, contributing to low sample efficiency.</w:t>
+      </w:r>
+      <w:r>
+        <w:rPr>
+          <w:lang w:val="en-US"/>
+        </w:rPr>
+        <w:t xml:space="preserve"> As such, the “number of iterations” would be treated </w:t>
+      </w:r>
+      <w:r>
+        <w:rPr>
+          <w:lang w:val="en-US"/>
+        </w:rPr>
+        <w:t>as the sample efficiency problem in this book.</w:t>
+      </w:r>
+    </w:p>
+    <w:p>
+      <w:pPr>
+        <w:rPr>
+          <w:lang w:val="en-US"/>
+        </w:rPr>
+      </w:pPr>
+      <w:r>
+        <w:rPr>
+          <w:lang w:val="en-US"/>
+        </w:rPr>
+        <w:br w:type="page"/>
+      </w:r>
+    </w:p>
+    <w:p>
+      <w:pPr>
+        <w:rPr>
+          <w:b/>
+          <w:bCs/>
+          <w:lang w:val="en-US"/>
+        </w:rPr>
+      </w:pPr>
+      <w:r>
+        <w:rPr>
+          <w:b/>
+          <w:bCs/>
+          <w:lang w:val="en-US"/>
+        </w:rPr>
+        <w:lastRenderedPageBreak/>
+        <w:t>Utilitarian Ethics For In-Game General Machine Learning</w:t>
+      </w:r>
+    </w:p>
+    <w:p>
+      <w:pPr>
+        <w:rPr>
+          <w:lang w:val="en-US"/>
+        </w:rPr>
+      </w:pPr>
+      <w:r>
+        <w:rPr>
+          <w:lang w:val="en-US"/>
+        </w:rPr>
+        <w:t>Quick Points</w:t>
+      </w:r>
+      <w:r>
+        <w:rPr>
+          <w:lang w:val="en-US"/>
+        </w:rPr>
+        <w:t xml:space="preserve"> For Draft</w:t>
+      </w:r>
+    </w:p>
+    <w:p>
+      <w:pPr>
+        <w:pStyle w:val="ListParagraph"/>
+        <w:numPr>
+          <w:ilvl w:val="0"/>
+          <w:numId w:val="9"/>
+        </w:numPr>
+        <w:rPr>
+          <w:lang w:val="en-US"/>
+        </w:rPr>
+      </w:pPr>
+      <w:r>
+        <w:rPr>
+          <w:lang w:val="en-US"/>
+        </w:rPr>
+        <w:t xml:space="preserve">Talk about </w:t>
+      </w:r>
+      <w:r>
+        <w:rPr>
+          <w:lang w:val="en-US"/>
+        </w:rPr>
+        <w:t xml:space="preserve">utilitarian ethics that I learnt from my </w:t>
+      </w:r>
+      <w:r>
+        <w:rPr>
+          <w:lang w:val="en-US"/>
+        </w:rPr>
+        <w:t>university that I got my bachelor's degree from.</w:t>
+      </w:r>
+      <w:r>
+        <w:rPr>
+          <w:lang w:val="en-US"/>
+        </w:rPr>
+        <w:t xml:space="preserve"> University</w:t>
+      </w:r>
+      <w:r>
+        <w:rPr>
+          <w:lang w:val="en-US"/>
+        </w:rPr>
+        <w:t xml:space="preserve"> Of Nottingham Malaysia course name: “Ethics In Computing”</w:t>
+      </w:r>
+    </w:p>
+    <w:p>
+      <w:pPr>
+        <w:pStyle w:val="ListParagraph"/>
+        <w:numPr>
+          <w:ilvl w:val="0"/>
+          <w:numId w:val="9"/>
+        </w:numPr>
+        <w:rPr>
+          <w:lang w:val="en-US"/>
+        </w:rPr>
+      </w:pPr>
+      <w:r>
+        <w:rPr>
+          <w:lang w:val="en-US"/>
+        </w:rPr>
+        <w:t>Balance between business</w:t>
+      </w:r>
+      <w:r>
+        <w:rPr>
+          <w:lang w:val="en-US"/>
+        </w:rPr>
+        <w:t>es’ return-on-investment and players’ enjoyment.</w:t>
+      </w:r>
+      <w:r>
+        <w:rPr>
+          <w:lang w:val="en-US"/>
+        </w:rPr>
+        <w:t xml:space="preserve"> </w:t>
+      </w:r>
+      <w:r>
+        <w:rPr>
+          <w:lang w:val="en-US"/>
+        </w:rPr>
+        <w:t xml:space="preserve">We want to achieve </w:t>
+      </w:r>
+      <w:r>
+        <w:rPr>
+          <w:lang w:val="en-US"/>
+        </w:rPr>
+        <w:t>the “maximum good overall”, which means all sides needs to gain benefit</w:t>
+      </w:r>
+      <w:r>
+        <w:rPr>
+          <w:lang w:val="en-US"/>
+        </w:rPr>
+        <w:t xml:space="preserve"> for minimum harm.</w:t>
+      </w:r>
+      <w:r>
+        <w:rPr>
+          <w:lang w:val="en-US"/>
+        </w:rPr>
+        <w:t xml:space="preserve"> Lots of dilemma:</w:t>
+      </w:r>
+    </w:p>
+    <w:p>
+      <w:pPr>
+        <w:pStyle w:val="ListParagraph"/>
+        <w:numPr>
+          <w:ilvl w:val="1"/>
+          <w:numId w:val="9"/>
+        </w:numPr>
+        <w:rPr>
+          <w:lang w:val="en-US"/>
+        </w:rPr>
+      </w:pPr>
+      <w:r>
+        <w:rPr>
+          <w:lang w:val="en-US"/>
+        </w:rPr>
+        <w:t>Low</w:t>
+      </w:r>
+      <w:r>
+        <w:rPr>
+          <w:lang w:val="en-US"/>
+        </w:rPr>
+        <w:t xml:space="preserve"> game</w:t>
+      </w:r>
+      <w:r>
+        <w:rPr>
+          <w:lang w:val="en-US"/>
+        </w:rPr>
+        <w:t xml:space="preserve"> </w:t>
+      </w:r>
+      <w:r>
+        <w:rPr>
+          <w:lang w:val="en-US"/>
+        </w:rPr>
+        <w:t xml:space="preserve">revenue leads to </w:t>
+      </w:r>
+      <w:r>
+        <w:rPr>
+          <w:lang w:val="en-US"/>
+        </w:rPr>
+        <w:t>lower game quality (and eventually</w:t>
+      </w:r>
+      <w:r>
+        <w:rPr>
+          <w:lang w:val="en-US"/>
+        </w:rPr>
+        <w:t xml:space="preserve"> the</w:t>
+      </w:r>
+      <w:r>
+        <w:rPr>
+          <w:lang w:val="en-US"/>
+        </w:rPr>
+        <w:t xml:space="preserve"> game’s end</w:t>
+      </w:r>
+      <w:r>
+        <w:rPr>
+          <w:lang w:val="en-US"/>
+        </w:rPr>
+        <w:t xml:space="preserve"> of development</w:t>
+      </w:r>
+      <w:r>
+        <w:rPr>
+          <w:lang w:val="en-US"/>
+        </w:rPr>
+        <w:t>), leading to player</w:t>
+      </w:r>
+      <w:r>
+        <w:rPr>
+          <w:lang w:val="en-US"/>
+        </w:rPr>
+        <w:t>s’</w:t>
+      </w:r>
+      <w:r>
+        <w:rPr>
+          <w:lang w:val="en-US"/>
+        </w:rPr>
+        <w:t xml:space="preserve"> </w:t>
+      </w:r>
+      <w:r>
+        <w:rPr>
+          <w:lang w:val="en-US"/>
+        </w:rPr>
+        <w:t>dissatisfaction.</w:t>
+      </w:r>
+    </w:p>
+    <w:p>
+      <w:pPr>
+        <w:pStyle w:val="ListParagraph"/>
+        <w:numPr>
+          <w:ilvl w:val="1"/>
+          <w:numId w:val="9"/>
+        </w:numPr>
+        <w:rPr>
+          <w:lang w:val="en-US"/>
+        </w:rPr>
+      </w:pPr>
+      <w:r>
+        <w:rPr>
+          <w:lang w:val="en-US"/>
+        </w:rPr>
+        <w:t xml:space="preserve">Extremely predatory monetization </w:t>
+      </w:r>
+      <w:r>
+        <w:rPr>
+          <w:lang w:val="en-US"/>
+        </w:rPr>
+        <w:t xml:space="preserve">leads to </w:t>
+      </w:r>
+      <w:r>
+        <w:rPr>
+          <w:lang w:val="en-US"/>
+        </w:rPr>
+        <w:t>player</w:t>
+      </w:r>
+      <w:r>
+        <w:rPr>
+          <w:lang w:val="en-US"/>
+        </w:rPr>
+        <w:t>s’</w:t>
+      </w:r>
+      <w:r>
+        <w:rPr>
+          <w:lang w:val="en-US"/>
+        </w:rPr>
+        <w:t xml:space="preserve"> dissatisfaction</w:t>
+      </w:r>
+      <w:r>
+        <w:rPr>
+          <w:lang w:val="en-US"/>
+        </w:rPr>
+        <w:t>, leading to lower game revenue</w:t>
+      </w:r>
+      <w:r>
+        <w:rPr>
+          <w:lang w:val="en-US"/>
+        </w:rPr>
+        <w:t xml:space="preserve"> over long-term</w:t>
+      </w:r>
+      <w:r>
+        <w:rPr>
+          <w:lang w:val="en-US"/>
+        </w:rPr>
+        <w:t>.</w:t>
+      </w:r>
+    </w:p>
+    <w:p>
+      <w:pPr>
+        <w:pStyle w:val="ListParagraph"/>
+        <w:numPr>
+          <w:ilvl w:val="1"/>
+          <w:numId w:val="9"/>
+        </w:numPr>
+        <w:rPr>
+          <w:lang w:val="en-US"/>
+        </w:rPr>
+      </w:pPr>
+      <w:r>
+        <w:rPr>
+          <w:lang w:val="en-US"/>
+        </w:rPr>
+        <w:t xml:space="preserve">Free stuff to players leads to higher </w:t>
+      </w:r>
+      <w:r>
+        <w:rPr>
+          <w:lang w:val="en-US"/>
+        </w:rPr>
+        <w:t>player</w:t>
+      </w:r>
+      <w:r>
+        <w:rPr>
+          <w:lang w:val="en-US"/>
+        </w:rPr>
+        <w:t>s’</w:t>
+      </w:r>
+      <w:r>
+        <w:rPr>
+          <w:lang w:val="en-US"/>
+        </w:rPr>
+        <w:t xml:space="preserve"> dissatisfaction</w:t>
+      </w:r>
+      <w:r>
+        <w:rPr>
+          <w:lang w:val="en-US"/>
+        </w:rPr>
+        <w:t xml:space="preserve">, leading to </w:t>
+      </w:r>
+      <w:r>
+        <w:rPr>
+          <w:lang w:val="en-US"/>
+        </w:rPr>
+        <w:t>lower player churn at a portion of the game’s revenue.</w:t>
+      </w:r>
+    </w:p>
+    <w:p>
+      <w:pPr>
+        <w:pStyle w:val="ListParagraph"/>
+        <w:numPr>
+          <w:ilvl w:val="0"/>
+          <w:numId w:val="9"/>
+        </w:numPr>
+        <w:rPr>
+          <w:lang w:val="en-US"/>
+        </w:rPr>
+      </w:pPr>
+      <w:r>
+        <w:rPr>
+          <w:lang w:val="en-US"/>
+        </w:rPr>
+        <w:t>Do And Don’t:</w:t>
+      </w:r>
+    </w:p>
+    <w:p>
+      <w:pPr>
+        <w:pStyle w:val="ListParagraph"/>
+        <w:numPr>
+          <w:ilvl w:val="1"/>
+          <w:numId w:val="9"/>
+        </w:numPr>
+        <w:rPr>
+          <w:lang w:val="en-US"/>
+        </w:rPr>
+      </w:pPr>
+      <w:r>
+        <w:rPr>
+          <w:lang w:val="en-US"/>
+        </w:rPr>
+        <w:t>DON’T: Directly Optimize Monetization (Harms Players Due To Needing To Spend Money For Progress)</w:t>
+      </w:r>
+    </w:p>
+    <w:p>
+      <w:pPr>
+        <w:pStyle w:val="ListParagraph"/>
+        <w:numPr>
+          <w:ilvl w:val="1"/>
+          <w:numId w:val="9"/>
+        </w:numPr>
+        <w:rPr>
+          <w:lang w:val="en-US"/>
+        </w:rPr>
+      </w:pPr>
+      <w:r>
+        <w:rPr>
+          <w:lang w:val="en-US"/>
+        </w:rPr>
+        <w:t>DO: Optimize Content To Indirectly Optimize Monetization (Players Are Happy To Purchase For Progress)</w:t>
+      </w:r>
+    </w:p>
+    <w:p>
+      <w:pPr>
+        <w:pStyle w:val="ListParagraph"/>
+        <w:numPr>
+          <w:ilvl w:val="1"/>
+          <w:numId w:val="9"/>
+        </w:numPr>
+        <w:rPr>
+          <w:lang w:val="en-US"/>
+        </w:rPr>
+      </w:pPr>
+      <w:r>
+        <w:rPr>
+          <w:lang w:val="en-US"/>
+        </w:rPr>
+        <w:t>DON’T: Manipulate Players To Continue Playing (Harms Players Due To</w:t>
+      </w:r>
+      <w:r>
+        <w:rPr>
+          <w:lang w:val="en-US"/>
+        </w:rPr>
+        <w:t xml:space="preserve"> </w:t>
+      </w:r>
+      <w:r>
+        <w:rPr>
+          <w:lang w:val="en-US"/>
+        </w:rPr>
+        <w:t>Forced To Consume Time For Progress)</w:t>
+      </w:r>
+    </w:p>
+    <w:p>
+      <w:pPr>
+        <w:pStyle w:val="ListParagraph"/>
+        <w:numPr>
+          <w:ilvl w:val="1"/>
+          <w:numId w:val="9"/>
+        </w:numPr>
+        <w:rPr>
+          <w:lang w:val="en-US"/>
+        </w:rPr>
+      </w:pPr>
+      <w:r>
+        <w:rPr>
+          <w:lang w:val="en-US"/>
+        </w:rPr>
+        <w:t>DO: Optimize Content To Make It Fun To Continue Playing (Players Feels Happy When They Play The Game)</w:t>
+      </w:r>
+    </w:p>
+    <w:p>
+      <w:pPr>
+        <w:pStyle w:val="ListParagraph"/>
+        <w:numPr>
+          <w:ilvl w:val="1"/>
+          <w:numId w:val="9"/>
+        </w:numPr>
+        <w:rPr>
+          <w:lang w:val="en-US"/>
+        </w:rPr>
+      </w:pPr>
+      <w:r>
+        <w:rPr>
+          <w:lang w:val="en-US"/>
+        </w:rPr>
+        <w:t>DON’T: Limit Players’ Choices (Players Are Coerced To Choose Single Choice)</w:t>
+      </w:r>
+    </w:p>
+    <w:p>
+      <w:pPr>
+        <w:pStyle w:val="ListParagraph"/>
+        <w:numPr>
+          <w:ilvl w:val="1"/>
+          <w:numId w:val="9"/>
+        </w:numPr>
+        <w:rPr>
+          <w:lang w:val="en-US"/>
+        </w:rPr>
+      </w:pPr>
+      <w:r>
+        <w:rPr>
+          <w:lang w:val="en-US"/>
+        </w:rPr>
+        <w:t>DO: Recommend Choices That Might Be Optimal For Players (Players Can Decide To Choose Alternative Choices)</w:t>
+      </w:r>
+    </w:p>
+    <w:p>
+      <w:pPr>
+        <w:pStyle w:val="ListParagraph"/>
+        <w:numPr>
+          <w:ilvl w:val="1"/>
+          <w:numId w:val="9"/>
+        </w:numPr>
+        <w:rPr>
+          <w:lang w:val="en-US"/>
+        </w:rPr>
+      </w:pPr>
     </w:p>
     <w:sectPr>
       <w:pgSz w:w="11906" w:h="16838"/>
@@ -2402,6 +3937,119 @@
     </w:lvl>
   </w:abstractNum>
   <w:abstractNum w:abstractNumId="5" w15:restartNumberingAfterBreak="0">
+    <w:nsid w:val="1E846D9B"/>
+    <w:multiLevelType w:val="hybridMultilevel"/>
+    <w:tmpl w:val="445043B4"/>
+    <w:lvl w:ilvl="0" w:tplc="44090001">
+      <w:start w:val="1"/>
+      <w:numFmt w:val="bullet"/>
+      <w:lvlText w:val=""/>
+      <w:lvlJc w:val="left"/>
+      <w:pPr>
+        <w:ind w:left="720" w:hanging="360"/>
+      </w:pPr>
+      <w:rPr>
+        <w:rFonts w:ascii="Symbol" w:hAnsi="Symbol" w:hint="default"/>
+      </w:rPr>
+    </w:lvl>
+    <w:lvl w:ilvl="1" w:tplc="44090003" w:tentative="1">
+      <w:start w:val="1"/>
+      <w:numFmt w:val="bullet"/>
+      <w:lvlText w:val="o"/>
+      <w:lvlJc w:val="left"/>
+      <w:pPr>
+        <w:ind w:left="1440" w:hanging="360"/>
+      </w:pPr>
+      <w:rPr>
+        <w:rFonts w:ascii="Courier New" w:hAnsi="Courier New" w:cs="Courier New" w:hint="default"/>
+      </w:rPr>
+    </w:lvl>
+    <w:lvl w:ilvl="2" w:tplc="44090005" w:tentative="1">
+      <w:start w:val="1"/>
+      <w:numFmt w:val="bullet"/>
+      <w:lvlText w:val=""/>
+      <w:lvlJc w:val="left"/>
+      <w:pPr>
+        <w:ind w:left="2160" w:hanging="360"/>
+      </w:pPr>
+      <w:rPr>
+        <w:rFonts w:ascii="Wingdings" w:hAnsi="Wingdings" w:hint="default"/>
+      </w:rPr>
+    </w:lvl>
+    <w:lvl w:ilvl="3" w:tplc="44090001" w:tentative="1">
+      <w:start w:val="1"/>
+      <w:numFmt w:val="bullet"/>
+      <w:lvlText w:val=""/>
+      <w:lvlJc w:val="left"/>
+      <w:pPr>
+        <w:ind w:left="2880" w:hanging="360"/>
+      </w:pPr>
+      <w:rPr>
+        <w:rFonts w:ascii="Symbol" w:hAnsi="Symbol" w:hint="default"/>
+      </w:rPr>
+    </w:lvl>
+    <w:lvl w:ilvl="4" w:tplc="44090003" w:tentative="1">
+      <w:start w:val="1"/>
+      <w:numFmt w:val="bullet"/>
+      <w:lvlText w:val="o"/>
+      <w:lvlJc w:val="left"/>
+      <w:pPr>
+        <w:ind w:left="3600" w:hanging="360"/>
+      </w:pPr>
+      <w:rPr>
+        <w:rFonts w:ascii="Courier New" w:hAnsi="Courier New" w:cs="Courier New" w:hint="default"/>
+      </w:rPr>
+    </w:lvl>
+    <w:lvl w:ilvl="5" w:tplc="44090005" w:tentative="1">
+      <w:start w:val="1"/>
+      <w:numFmt w:val="bullet"/>
+      <w:lvlText w:val=""/>
+      <w:lvlJc w:val="left"/>
+      <w:pPr>
+        <w:ind w:left="4320" w:hanging="360"/>
+      </w:pPr>
+      <w:rPr>
+        <w:rFonts w:ascii="Wingdings" w:hAnsi="Wingdings" w:hint="default"/>
+      </w:rPr>
+    </w:lvl>
+    <w:lvl w:ilvl="6" w:tplc="44090001" w:tentative="1">
+      <w:start w:val="1"/>
+      <w:numFmt w:val="bullet"/>
+      <w:lvlText w:val=""/>
+      <w:lvlJc w:val="left"/>
+      <w:pPr>
+        <w:ind w:left="5040" w:hanging="360"/>
+      </w:pPr>
+      <w:rPr>
+        <w:rFonts w:ascii="Symbol" w:hAnsi="Symbol" w:hint="default"/>
+      </w:rPr>
+    </w:lvl>
+    <w:lvl w:ilvl="7" w:tplc="44090003" w:tentative="1">
+      <w:start w:val="1"/>
+      <w:numFmt w:val="bullet"/>
+      <w:lvlText w:val="o"/>
+      <w:lvlJc w:val="left"/>
+      <w:pPr>
+        <w:ind w:left="5760" w:hanging="360"/>
+      </w:pPr>
+      <w:rPr>
+        <w:rFonts w:ascii="Courier New" w:hAnsi="Courier New" w:cs="Courier New" w:hint="default"/>
+      </w:rPr>
+    </w:lvl>
+    <w:lvl w:ilvl="8" w:tplc="44090005" w:tentative="1">
+      <w:start w:val="1"/>
+      <w:numFmt w:val="bullet"/>
+      <w:lvlText w:val=""/>
+      <w:lvlJc w:val="left"/>
+      <w:pPr>
+        <w:ind w:left="6480" w:hanging="360"/>
+      </w:pPr>
+      <w:rPr>
+        <w:rFonts w:ascii="Wingdings" w:hAnsi="Wingdings" w:hint="default"/>
+      </w:rPr>
+    </w:lvl>
+  </w:abstractNum>
+  <w:abstractNum w:abstractNumId="6" w15:restartNumberingAfterBreak="0">
     <w:nsid w:val="24EF1E09"/>
     <w:multiLevelType w:val="hybridMultilevel"/>
     <w:tmpl w:val="FA86904E"/>
@@ -2514,7 +4162,7 @@
       </w:rPr>
     </w:lvl>
   </w:abstractNum>
-  <w:abstractNum w:abstractNumId="6" w15:restartNumberingAfterBreak="0">
+  <w:abstractNum w:abstractNumId="7" w15:restartNumberingAfterBreak="0">
     <w:nsid w:val="4DEA467F"/>
     <w:multiLevelType w:val="hybridMultilevel"/>
     <w:tmpl w:val="90E41904"/>
@@ -2627,8 +4275,121 @@
       </w:rPr>
     </w:lvl>
   </w:abstractNum>
+  <w:abstractNum w:abstractNumId="8" w15:restartNumberingAfterBreak="0">
+    <w:nsid w:val="77E020F9"/>
+    <w:multiLevelType w:val="hybridMultilevel"/>
+    <w:tmpl w:val="4724B620"/>
+    <w:lvl w:ilvl="0" w:tplc="44090001">
+      <w:start w:val="1"/>
+      <w:numFmt w:val="bullet"/>
+      <w:lvlText w:val=""/>
+      <w:lvlJc w:val="left"/>
+      <w:pPr>
+        <w:ind w:left="720" w:hanging="360"/>
+      </w:pPr>
+      <w:rPr>
+        <w:rFonts w:ascii="Symbol" w:hAnsi="Symbol" w:hint="default"/>
+      </w:rPr>
+    </w:lvl>
+    <w:lvl w:ilvl="1" w:tplc="44090003">
+      <w:start w:val="1"/>
+      <w:numFmt w:val="bullet"/>
+      <w:lvlText w:val="o"/>
+      <w:lvlJc w:val="left"/>
+      <w:pPr>
+        <w:ind w:left="1440" w:hanging="360"/>
+      </w:pPr>
+      <w:rPr>
+        <w:rFonts w:ascii="Courier New" w:hAnsi="Courier New" w:cs="Courier New" w:hint="default"/>
+      </w:rPr>
+    </w:lvl>
+    <w:lvl w:ilvl="2" w:tplc="44090005">
+      <w:start w:val="1"/>
+      <w:numFmt w:val="bullet"/>
+      <w:lvlText w:val=""/>
+      <w:lvlJc w:val="left"/>
+      <w:pPr>
+        <w:ind w:left="2160" w:hanging="360"/>
+      </w:pPr>
+      <w:rPr>
+        <w:rFonts w:ascii="Wingdings" w:hAnsi="Wingdings" w:hint="default"/>
+      </w:rPr>
+    </w:lvl>
+    <w:lvl w:ilvl="3" w:tplc="44090001" w:tentative="1">
+      <w:start w:val="1"/>
+      <w:numFmt w:val="bullet"/>
+      <w:lvlText w:val=""/>
+      <w:lvlJc w:val="left"/>
+      <w:pPr>
+        <w:ind w:left="2880" w:hanging="360"/>
+      </w:pPr>
+      <w:rPr>
+        <w:rFonts w:ascii="Symbol" w:hAnsi="Symbol" w:hint="default"/>
+      </w:rPr>
+    </w:lvl>
+    <w:lvl w:ilvl="4" w:tplc="44090003" w:tentative="1">
+      <w:start w:val="1"/>
+      <w:numFmt w:val="bullet"/>
+      <w:lvlText w:val="o"/>
+      <w:lvlJc w:val="left"/>
+      <w:pPr>
+        <w:ind w:left="3600" w:hanging="360"/>
+      </w:pPr>
+      <w:rPr>
+        <w:rFonts w:ascii="Courier New" w:hAnsi="Courier New" w:cs="Courier New" w:hint="default"/>
+      </w:rPr>
+    </w:lvl>
+    <w:lvl w:ilvl="5" w:tplc="44090005" w:tentative="1">
+      <w:start w:val="1"/>
+      <w:numFmt w:val="bullet"/>
+      <w:lvlText w:val=""/>
+      <w:lvlJc w:val="left"/>
+      <w:pPr>
+        <w:ind w:left="4320" w:hanging="360"/>
+      </w:pPr>
+      <w:rPr>
+        <w:rFonts w:ascii="Wingdings" w:hAnsi="Wingdings" w:hint="default"/>
+      </w:rPr>
+    </w:lvl>
+    <w:lvl w:ilvl="6" w:tplc="44090001" w:tentative="1">
+      <w:start w:val="1"/>
+      <w:numFmt w:val="bullet"/>
+      <w:lvlText w:val=""/>
+      <w:lvlJc w:val="left"/>
+      <w:pPr>
+        <w:ind w:left="5040" w:hanging="360"/>
+      </w:pPr>
+      <w:rPr>
+        <w:rFonts w:ascii="Symbol" w:hAnsi="Symbol" w:hint="default"/>
+      </w:rPr>
+    </w:lvl>
+    <w:lvl w:ilvl="7" w:tplc="44090003" w:tentative="1">
+      <w:start w:val="1"/>
+      <w:numFmt w:val="bullet"/>
+      <w:lvlText w:val="o"/>
+      <w:lvlJc w:val="left"/>
+      <w:pPr>
+        <w:ind w:left="5760" w:hanging="360"/>
+      </w:pPr>
+      <w:rPr>
+        <w:rFonts w:ascii="Courier New" w:hAnsi="Courier New" w:cs="Courier New" w:hint="default"/>
+      </w:rPr>
+    </w:lvl>
+    <w:lvl w:ilvl="8" w:tplc="44090005" w:tentative="1">
+      <w:start w:val="1"/>
+      <w:numFmt w:val="bullet"/>
+      <w:lvlText w:val=""/>
+      <w:lvlJc w:val="left"/>
+      <w:pPr>
+        <w:ind w:left="6480" w:hanging="360"/>
+      </w:pPr>
+      <w:rPr>
+        <w:rFonts w:ascii="Wingdings" w:hAnsi="Wingdings" w:hint="default"/>
+      </w:rPr>
+    </w:lvl>
+  </w:abstractNum>
   <w:num w:numId="1" w16cid:durableId="1672029303">
-    <w:abstractNumId w:val="5"/>
+    <w:abstractNumId w:val="6"/>
   </w:num>
   <w:num w:numId="2" w16cid:durableId="2122456452">
     <w:abstractNumId w:val="0"/>
@@ -2646,7 +4407,13 @@
     <w:abstractNumId w:val="4"/>
   </w:num>
   <w:num w:numId="7" w16cid:durableId="1701324236">
-    <w:abstractNumId w:val="6"/>
+    <w:abstractNumId w:val="7"/>
+  </w:num>
+  <w:num w:numId="8" w16cid:durableId="1653177926">
+    <w:abstractNumId w:val="5"/>
+  </w:num>
+  <w:num w:numId="9" w16cid:durableId="1437285969">
+    <w:abstractNumId w:val="8"/>
   </w:num>
 </w:numbering>
 </file>

</xml_diff>